<commit_message>
coding... errors in cfg
</commit_message>
<xml_diff>
--- a/docs/Конфигурация управляющего модуля кластеризации CPE_ClusterProcessor.docx
+++ b/docs/Конфигурация управляющего модуля кластеризации CPE_ClusterProcessor.docx
@@ -115,153 +115,153 @@
       </w:r>
     </w:p>
     <w:p>
+      <w:r>
+        <w:t>В описании используется понятие коллекции кластерного узла. Под кластерным узлом</w:t>
+      </w:r>
+      <w:r>
+        <w:t xml:space="preserve"> понимается структура, полностью описывающая </w:t>
+      </w:r>
+      <w:r>
+        <w:t xml:space="preserve">параметры вызова и </w:t>
+      </w:r>
+      <w:r>
+        <w:t xml:space="preserve">конфигурацию универсального модуля кластеризации </w:t>
+      </w:r>
+      <w:r>
+        <w:t>(</w:t>
+      </w:r>
+      <w:proofErr w:type="spellStart"/>
+      <w:r>
+        <w:rPr>
+          <w:lang w:val="en-US"/>
+        </w:rPr>
+        <w:t>ClusterProcessor</w:t>
+      </w:r>
+      <w:proofErr w:type="spellEnd"/>
+      <w:r>
+        <w:t>)</w:t>
+      </w:r>
+      <w:r>
+        <w:t>.</w:t>
+      </w:r>
+    </w:p>
+    <w:p>
+      <w:proofErr w:type="spellStart"/>
+      <w:r>
+        <w:t>CPE_ClusterProcessor</w:t>
+      </w:r>
+      <w:proofErr w:type="spellEnd"/>
+      <w:r>
+        <w:t xml:space="preserve"> </w:t>
+      </w:r>
+      <w:r>
+        <w:t>содержит объект - к</w:t>
+      </w:r>
+      <w:r>
+        <w:t>оллекция</w:t>
+      </w:r>
+      <w:r>
+        <w:t xml:space="preserve"> </w:t>
+      </w:r>
+      <w:r>
+        <w:t>кластерных</w:t>
+      </w:r>
+      <w:r>
+        <w:t xml:space="preserve"> </w:t>
+      </w:r>
+      <w:r>
+        <w:t>узлов</w:t>
+      </w:r>
+      <w:r>
+        <w:t>:</w:t>
+      </w:r>
+    </w:p>
+    <w:p>
+      <w:r>
+        <w:rPr>
+          <w:rFonts w:ascii="Courier New" w:hAnsi="Courier New" w:cs="Courier New"/>
+          <w:noProof/>
+          <w:color w:val="2B91AF"/>
+          <w:lang w:val="en-US"/>
+        </w:rPr>
+        <w:t>List</w:t>
+      </w:r>
+      <w:r>
+        <w:t xml:space="preserve">&lt; </w:t>
+      </w:r>
+      <w:r>
+        <w:rPr>
+          <w:rFonts w:ascii="Courier New" w:hAnsi="Courier New" w:cs="Courier New"/>
+          <w:noProof/>
+          <w:color w:val="0000FF"/>
+          <w:lang w:val="en-US"/>
+        </w:rPr>
+        <w:t>CPE</w:t>
+      </w:r>
+      <w:r>
+        <w:rPr>
+          <w:rFonts w:ascii="Courier New" w:hAnsi="Courier New" w:cs="Courier New"/>
+          <w:noProof/>
+          <w:color w:val="0000FF"/>
+        </w:rPr>
+        <w:t>_</w:t>
+      </w:r>
+      <w:r>
+        <w:rPr>
+          <w:rFonts w:ascii="Courier New" w:hAnsi="Courier New" w:cs="Courier New"/>
+          <w:noProof/>
+          <w:color w:val="0000FF"/>
+          <w:lang w:val="en-US"/>
+        </w:rPr>
+        <w:t>ClusterProcessorNodeCfg</w:t>
+      </w:r>
+      <w:r>
+        <w:t xml:space="preserve"> &gt;</w:t>
+      </w:r>
+    </w:p>
+    <w:p>
+      <w:r>
+        <w:t>где</w:t>
+      </w:r>
+      <w:r>
+        <w:t xml:space="preserve"> </w:t>
+      </w:r>
+      <w:r>
+        <w:rPr>
+          <w:rFonts w:ascii="Courier New" w:hAnsi="Courier New" w:cs="Courier New"/>
+          <w:noProof/>
+          <w:color w:val="0000FF"/>
+          <w:lang w:val="en-US"/>
+        </w:rPr>
+        <w:t>CPE</w:t>
+      </w:r>
+      <w:r>
+        <w:rPr>
+          <w:rFonts w:ascii="Courier New" w:hAnsi="Courier New" w:cs="Courier New"/>
+          <w:noProof/>
+          <w:color w:val="0000FF"/>
+        </w:rPr>
+        <w:t>_</w:t>
+      </w:r>
+      <w:r>
+        <w:rPr>
+          <w:rFonts w:ascii="Courier New" w:hAnsi="Courier New" w:cs="Courier New"/>
+          <w:noProof/>
+          <w:color w:val="0000FF"/>
+          <w:lang w:val="en-US"/>
+        </w:rPr>
+        <w:t>ClusterProcessorNodeCfg</w:t>
+      </w:r>
+      <w:r>
+        <w:t xml:space="preserve"> это структура со следующими полями:</w:t>
+      </w:r>
+    </w:p>
+    <w:p>
       <w:pPr>
         <w:rPr>
           <w:lang w:val="en-US"/>
         </w:rPr>
       </w:pPr>
-      <w:r>
-        <w:t>В описании используется понятие коллекции кластерного узла. Под кластерным узлом</w:t>
-      </w:r>
-      <w:r>
-        <w:t xml:space="preserve"> понимается структура, полностью описывающая </w:t>
-      </w:r>
-      <w:r>
-        <w:t xml:space="preserve">параметры вызова и </w:t>
-      </w:r>
-      <w:r>
-        <w:t xml:space="preserve">конфигурацию универсального модуля кластеризации </w:t>
-      </w:r>
-      <w:r>
-        <w:t>(</w:t>
-      </w:r>
-      <w:proofErr w:type="spellStart"/>
-      <w:r>
-        <w:rPr>
-          <w:lang w:val="en-US"/>
-        </w:rPr>
-        <w:t>ClusterProcessor</w:t>
-      </w:r>
-      <w:proofErr w:type="spellEnd"/>
-      <w:r>
-        <w:t>)</w:t>
-      </w:r>
-      <w:r>
-        <w:t>.</w:t>
-      </w:r>
-    </w:p>
-    <w:p>
-      <w:proofErr w:type="spellStart"/>
-      <w:r>
-        <w:t>CPE_ClusterProcessor</w:t>
-      </w:r>
-      <w:proofErr w:type="spellEnd"/>
-      <w:r>
-        <w:t xml:space="preserve"> </w:t>
-      </w:r>
-      <w:r>
-        <w:t>содержит объект - к</w:t>
-      </w:r>
-      <w:r>
-        <w:t>оллекция</w:t>
-      </w:r>
-      <w:r>
-        <w:t xml:space="preserve"> </w:t>
-      </w:r>
-      <w:r>
-        <w:t>кластерных</w:t>
-      </w:r>
-      <w:r>
-        <w:t xml:space="preserve"> </w:t>
-      </w:r>
-      <w:r>
-        <w:t>узлов</w:t>
-      </w:r>
-      <w:r>
-        <w:t>:</w:t>
-      </w:r>
-    </w:p>
-    <w:p>
-      <w:pPr>
-        <w:rPr>
-          <w:lang w:val="en-US"/>
-        </w:rPr>
-      </w:pPr>
-      <w:r>
-        <w:rPr>
-          <w:rFonts w:ascii="Courier New" w:hAnsi="Courier New" w:cs="Courier New"/>
-          <w:noProof/>
-          <w:color w:val="2B91AF"/>
-          <w:lang w:val="en-US"/>
-        </w:rPr>
-        <w:t>List</w:t>
-      </w:r>
-      <w:r>
-        <w:rPr>
-          <w:lang w:val="en-US"/>
-        </w:rPr>
-        <w:t>&lt;</w:t>
-      </w:r>
-      <w:r>
-        <w:rPr>
-          <w:lang w:val="en-US"/>
-        </w:rPr>
-        <w:t xml:space="preserve"> </w:t>
-      </w:r>
-      <w:r>
-        <w:rPr>
-          <w:rFonts w:ascii="Courier New" w:hAnsi="Courier New" w:cs="Courier New"/>
-          <w:noProof/>
-          <w:color w:val="0000FF"/>
-          <w:lang w:val="en-US"/>
-        </w:rPr>
-        <w:t>CPE_ClusterProcessorNodeCfg</w:t>
-      </w:r>
-      <w:r>
-        <w:rPr>
-          <w:lang w:val="en-US"/>
-        </w:rPr>
-        <w:t xml:space="preserve"> &gt;</w:t>
-      </w:r>
-    </w:p>
-    <w:p>
-      <w:r>
-        <w:t>где</w:t>
-      </w:r>
-      <w:r>
-        <w:t xml:space="preserve"> </w:t>
-      </w:r>
-      <w:r>
-        <w:rPr>
-          <w:rFonts w:ascii="Courier New" w:hAnsi="Courier New" w:cs="Courier New"/>
-          <w:noProof/>
-          <w:color w:val="0000FF"/>
-          <w:lang w:val="en-US"/>
-        </w:rPr>
-        <w:t>CPE</w:t>
-      </w:r>
-      <w:r>
-        <w:rPr>
-          <w:rFonts w:ascii="Courier New" w:hAnsi="Courier New" w:cs="Courier New"/>
-          <w:noProof/>
-          <w:color w:val="0000FF"/>
-        </w:rPr>
-        <w:t>_</w:t>
-      </w:r>
-      <w:r>
-        <w:rPr>
-          <w:rFonts w:ascii="Courier New" w:hAnsi="Courier New" w:cs="Courier New"/>
-          <w:noProof/>
-          <w:color w:val="0000FF"/>
-          <w:lang w:val="en-US"/>
-        </w:rPr>
-        <w:t>ClusterProcessorNodeCfg</w:t>
-      </w:r>
-      <w:r>
-        <w:t xml:space="preserve"> это структура со следующими полями:</w:t>
-      </w:r>
-    </w:p>
-    <w:p>
       <w:r>
         <w:rPr>
           <w:lang w:val="en-US"/>
@@ -352,6 +352,15 @@
           <w:color w:val="2B91AF"/>
           <w:lang w:val="en-US"/>
         </w:rPr>
+        <w:t>List&lt;</w:t>
+      </w:r>
+      <w:r>
+        <w:rPr>
+          <w:rFonts w:ascii="Courier New" w:hAnsi="Courier New" w:cs="Courier New"/>
+          <w:noProof/>
+          <w:color w:val="2B91AF"/>
+          <w:lang w:val="en-US"/>
+        </w:rPr>
         <w:t>List</w:t>
       </w:r>
       <w:r>
@@ -379,7 +388,19 @@
         <w:rPr>
           <w:lang w:val="en-US"/>
         </w:rPr>
-        <w:t xml:space="preserve">&gt; </w:t>
+        <w:t>&gt;</w:t>
+      </w:r>
+      <w:r>
+        <w:rPr>
+          <w:lang w:val="en-US"/>
+        </w:rPr>
+        <w:t>&gt;</w:t>
+      </w:r>
+      <w:r>
+        <w:rPr>
+          <w:lang w:val="en-US"/>
+        </w:rPr>
+        <w:t xml:space="preserve"> </w:t>
       </w:r>
       <w:proofErr w:type="spellStart"/>
       <w:r>
@@ -410,6 +431,15 @@
           <w:color w:val="2B91AF"/>
           <w:lang w:val="en-US"/>
         </w:rPr>
+        <w:t>List&lt;</w:t>
+      </w:r>
+      <w:r>
+        <w:rPr>
+          <w:rFonts w:ascii="Courier New" w:hAnsi="Courier New" w:cs="Courier New"/>
+          <w:noProof/>
+          <w:color w:val="2B91AF"/>
+          <w:lang w:val="en-US"/>
+        </w:rPr>
         <w:t>List</w:t>
       </w:r>
       <w:r>
@@ -438,6 +468,12 @@
           <w:lang w:val="en-US"/>
         </w:rPr>
         <w:t xml:space="preserve">&gt; </w:t>
+      </w:r>
+      <w:r>
+        <w:rPr>
+          <w:lang w:val="en-US"/>
+        </w:rPr>
+        <w:t>&gt;</w:t>
       </w:r>
       <w:proofErr w:type="spellStart"/>
       <w:r>
@@ -468,7 +504,25 @@
           <w:color w:val="0000FF"/>
           <w:lang w:val="en-US"/>
         </w:rPr>
+        <w:t>List&lt;</w:t>
+      </w:r>
+      <w:r>
+        <w:rPr>
+          <w:rFonts w:ascii="Courier New" w:hAnsi="Courier New" w:cs="Courier New"/>
+          <w:noProof/>
+          <w:color w:val="0000FF"/>
+          <w:lang w:val="en-US"/>
+        </w:rPr>
         <w:t>int</w:t>
+      </w:r>
+      <w:r>
+        <w:rPr>
+          <w:rFonts w:ascii="Courier New" w:hAnsi="Courier New" w:cs="Courier New"/>
+          <w:noProof/>
+          <w:color w:val="0000FF"/>
+          <w:lang w:val="en-US"/>
+        </w:rPr>
+        <w:t>&gt;</w:t>
       </w:r>
       <w:r>
         <w:rPr>
@@ -505,7 +559,25 @@
           <w:color w:val="0000FF"/>
           <w:lang w:val="en-US"/>
         </w:rPr>
-        <w:t>double</w:t>
+        <w:t>List&lt;d</w:t>
+      </w:r>
+      <w:r>
+        <w:rPr>
+          <w:rFonts w:ascii="Courier New" w:hAnsi="Courier New" w:cs="Courier New"/>
+          <w:noProof/>
+          <w:color w:val="0000FF"/>
+          <w:lang w:val="en-US"/>
+        </w:rPr>
+        <w:t>ouble</w:t>
+      </w:r>
+      <w:r>
+        <w:rPr>
+          <w:rFonts w:ascii="Courier New" w:hAnsi="Courier New" w:cs="Courier New"/>
+          <w:noProof/>
+          <w:color w:val="0000FF"/>
+          <w:lang w:val="en-US"/>
+        </w:rPr>
+        <w:t>&gt;</w:t>
       </w:r>
       <w:r>
         <w:rPr>
@@ -683,6 +755,9 @@
       <w:r>
         <w:t xml:space="preserve">&gt; </w:t>
       </w:r>
+      <w:r>
+        <w:t>&gt;</w:t>
+      </w:r>
       <w:proofErr w:type="spellStart"/>
       <w:r>
         <w:rPr>
@@ -729,6 +804,9 @@
       <w:r>
         <w:t xml:space="preserve">&gt; </w:t>
       </w:r>
+      <w:r>
+        <w:t>&gt;</w:t>
+      </w:r>
       <w:proofErr w:type="spellStart"/>
       <w:r>
         <w:rPr>
@@ -755,10 +833,39 @@
         <w:rPr>
           <w:rFonts w:ascii="Courier New" w:hAnsi="Courier New" w:cs="Courier New"/>
           <w:noProof/>
-          <w:color w:val="0000FF"/>
-          <w:lang w:val="en-US"/>
-        </w:rPr>
-        <w:t>int</w:t>
+          <w:color w:val="2B91AF"/>
+          <w:lang w:val="en-US"/>
+        </w:rPr>
+        <w:t>List</w:t>
+      </w:r>
+      <w:r>
+        <w:t xml:space="preserve">&lt; </w:t>
+      </w:r>
+      <w:r>
+        <w:rPr>
+          <w:rFonts w:ascii="Courier New" w:hAnsi="Courier New" w:cs="Courier New"/>
+          <w:noProof/>
+          <w:color w:val="0000FF"/>
+          <w:lang w:val="en-US"/>
+        </w:rPr>
+        <w:t>i</w:t>
+      </w:r>
+      <w:r>
+        <w:rPr>
+          <w:rFonts w:ascii="Courier New" w:hAnsi="Courier New" w:cs="Courier New"/>
+          <w:noProof/>
+          <w:color w:val="0000FF"/>
+          <w:lang w:val="en-US"/>
+        </w:rPr>
+        <w:t>nt</w:t>
+      </w:r>
+      <w:r>
+        <w:rPr>
+          <w:rFonts w:ascii="Courier New" w:hAnsi="Courier New" w:cs="Courier New"/>
+          <w:noProof/>
+          <w:color w:val="0000FF"/>
+        </w:rPr>
+        <w:t>&gt;</w:t>
       </w:r>
       <w:r>
         <w:t xml:space="preserve"> </w:t>
@@ -843,10 +950,39 @@
         <w:rPr>
           <w:rFonts w:ascii="Courier New" w:hAnsi="Courier New" w:cs="Courier New"/>
           <w:noProof/>
-          <w:color w:val="0000FF"/>
-          <w:lang w:val="en-US"/>
-        </w:rPr>
-        <w:t>double</w:t>
+          <w:color w:val="2B91AF"/>
+          <w:lang w:val="en-US"/>
+        </w:rPr>
+        <w:t>List</w:t>
+      </w:r>
+      <w:r>
+        <w:t xml:space="preserve">&lt; </w:t>
+      </w:r>
+      <w:r>
+        <w:rPr>
+          <w:rFonts w:ascii="Courier New" w:hAnsi="Courier New" w:cs="Courier New"/>
+          <w:noProof/>
+          <w:color w:val="0000FF"/>
+          <w:lang w:val="en-US"/>
+        </w:rPr>
+        <w:t>d</w:t>
+      </w:r>
+      <w:r>
+        <w:rPr>
+          <w:rFonts w:ascii="Courier New" w:hAnsi="Courier New" w:cs="Courier New"/>
+          <w:noProof/>
+          <w:color w:val="0000FF"/>
+          <w:lang w:val="en-US"/>
+        </w:rPr>
+        <w:t>ouble</w:t>
+      </w:r>
+      <w:r>
+        <w:rPr>
+          <w:rFonts w:ascii="Courier New" w:hAnsi="Courier New" w:cs="Courier New"/>
+          <w:noProof/>
+          <w:color w:val="0000FF"/>
+        </w:rPr>
+        <w:t>&gt;</w:t>
       </w:r>
       <w:r>
         <w:rPr>
@@ -1651,7 +1787,7 @@
 </file>
 
 <file path=customXml/itemProps1.xml><?xml version="1.0" encoding="utf-8"?>
-<ds:datastoreItem xmlns:ds="http://schemas.openxmlformats.org/officeDocument/2006/customXml" ds:itemID="{A620D72A-3624-4E17-B611-A7DE76A6F056}">
+<ds:datastoreItem xmlns:ds="http://schemas.openxmlformats.org/officeDocument/2006/customXml" ds:itemID="{C3192D14-962A-49B2-9433-5570966C9EFE}">
   <ds:schemaRefs>
     <ds:schemaRef ds:uri="http://schemas.openxmlformats.org/officeDocument/2006/bibliography"/>
   </ds:schemaRefs>

</xml_diff>